<commit_message>
Wee k 2 Day 3
Joins etc on SQL
</commit_message>
<xml_diff>
--- a/SQL.docx
+++ b/SQL.docx
@@ -5,6 +5,90 @@
     <w:p>
       <w:r>
         <w:t>SQL</w:t>
+      </w:r>
+    </w:p>
+    <w:p/>
+    <w:p>
+      <w:r>
+        <w:drawing>
+          <wp:inline distT="0" distB="0" distL="0" distR="0" wp14:anchorId="6E412EA2" wp14:editId="06BC3DD0">
+            <wp:extent cx="5731510" cy="2950210"/>
+            <wp:effectExtent l="0" t="0" r="2540" b="2540"/>
+            <wp:docPr id="1" name="Picture 1"/>
+            <wp:cNvGraphicFramePr>
+              <a:graphicFrameLocks xmlns:a="http://schemas.openxmlformats.org/drawingml/2006/main" noChangeAspect="1"/>
+            </wp:cNvGraphicFramePr>
+            <a:graphic xmlns:a="http://schemas.openxmlformats.org/drawingml/2006/main">
+              <a:graphicData uri="http://schemas.openxmlformats.org/drawingml/2006/picture">
+                <pic:pic xmlns:pic="http://schemas.openxmlformats.org/drawingml/2006/picture">
+                  <pic:nvPicPr>
+                    <pic:cNvPr id="1" name=""/>
+                    <pic:cNvPicPr/>
+                  </pic:nvPicPr>
+                  <pic:blipFill>
+                    <a:blip r:embed="rId4"/>
+                    <a:stretch>
+                      <a:fillRect/>
+                    </a:stretch>
+                  </pic:blipFill>
+                  <pic:spPr>
+                    <a:xfrm>
+                      <a:off x="0" y="0"/>
+                      <a:ext cx="5731510" cy="2950210"/>
+                    </a:xfrm>
+                    <a:prstGeom prst="rect">
+                      <a:avLst/>
+                    </a:prstGeom>
+                  </pic:spPr>
+                </pic:pic>
+              </a:graphicData>
+            </a:graphic>
+          </wp:inline>
+        </w:drawing>
+      </w:r>
+    </w:p>
+    <w:p>
+      <w:r>
+        <w:drawing>
+          <wp:inline distT="0" distB="0" distL="0" distR="0" wp14:anchorId="509C447F" wp14:editId="0CCFBBE2">
+            <wp:extent cx="5731510" cy="2956560"/>
+            <wp:effectExtent l="0" t="0" r="2540" b="0"/>
+            <wp:docPr id="2" name="Picture 2"/>
+            <wp:cNvGraphicFramePr>
+              <a:graphicFrameLocks xmlns:a="http://schemas.openxmlformats.org/drawingml/2006/main" noChangeAspect="1"/>
+            </wp:cNvGraphicFramePr>
+            <a:graphic xmlns:a="http://schemas.openxmlformats.org/drawingml/2006/main">
+              <a:graphicData uri="http://schemas.openxmlformats.org/drawingml/2006/picture">
+                <pic:pic xmlns:pic="http://schemas.openxmlformats.org/drawingml/2006/picture">
+                  <pic:nvPicPr>
+                    <pic:cNvPr id="1" name=""/>
+                    <pic:cNvPicPr/>
+                  </pic:nvPicPr>
+                  <pic:blipFill>
+                    <a:blip r:embed="rId5"/>
+                    <a:stretch>
+                      <a:fillRect/>
+                    </a:stretch>
+                  </pic:blipFill>
+                  <pic:spPr>
+                    <a:xfrm>
+                      <a:off x="0" y="0"/>
+                      <a:ext cx="5731510" cy="2956560"/>
+                    </a:xfrm>
+                    <a:prstGeom prst="rect">
+                      <a:avLst/>
+                    </a:prstGeom>
+                  </pic:spPr>
+                </pic:pic>
+              </a:graphicData>
+            </a:graphic>
+          </wp:inline>
+        </w:drawing>
+      </w:r>
+    </w:p>
+    <w:p>
+      <w:r>
+        <w:t>This one shows how to calculate the difference between two dates and return the answer in days – a bit like the Doc Ordering SP where the difference is between today and the date created.</w:t>
       </w:r>
       <w:bookmarkStart w:id="0" w:name="_GoBack"/>
       <w:bookmarkEnd w:id="0"/>
@@ -444,6 +528,29 @@
     <w:semiHidden/>
     <w:unhideWhenUsed/>
   </w:style>
+  <w:style w:type="character" w:styleId="Hyperlink">
+    <w:name w:val="Hyperlink"/>
+    <w:basedOn w:val="DefaultParagraphFont"/>
+    <w:uiPriority w:val="99"/>
+    <w:unhideWhenUsed/>
+    <w:rsid w:val="003B4FB8"/>
+    <w:rPr>
+      <w:color w:val="0563C1" w:themeColor="hyperlink"/>
+      <w:u w:val="single"/>
+    </w:rPr>
+  </w:style>
+  <w:style w:type="character" w:styleId="UnresolvedMention">
+    <w:name w:val="Unresolved Mention"/>
+    <w:basedOn w:val="DefaultParagraphFont"/>
+    <w:uiPriority w:val="99"/>
+    <w:semiHidden/>
+    <w:unhideWhenUsed/>
+    <w:rsid w:val="003B4FB8"/>
+    <w:rPr>
+      <w:color w:val="605E5C"/>
+      <w:shd w:val="clear" w:color="auto" w:fill="E1DFDD"/>
+    </w:rPr>
+  </w:style>
 </w:styles>
 </file>
 

</xml_diff>

<commit_message>
Week 2 Day 3 end day
Week 2 Day 3 end day with Guide doc
</commit_message>
<xml_diff>
--- a/SQL.docx
+++ b/SQL.docx
@@ -7,9 +7,2270 @@
         <w:t>SQL</w:t>
       </w:r>
     </w:p>
+    <w:p>
+      <w:r>
+        <w:t>Cli</w:t>
+      </w:r>
+      <w:r>
+        <w:t>c</w:t>
+      </w:r>
+      <w:r>
+        <w:t xml:space="preserve">k </w:t>
+      </w:r>
+      <w:r>
+        <w:t>+ on Databases, choose (</w:t>
+      </w:r>
+      <w:proofErr w:type="spellStart"/>
+      <w:r>
+        <w:t>eg</w:t>
+      </w:r>
+      <w:proofErr w:type="spellEnd"/>
+      <w:r>
+        <w:t>) Northwind</w:t>
+      </w:r>
+    </w:p>
+    <w:p>
+      <w:r>
+        <w:t>+ to show all the different tables</w:t>
+      </w:r>
+    </w:p>
+    <w:p>
+      <w:r>
+        <w:t>R Click, new Query to create a new ‘report’</w:t>
+      </w:r>
+    </w:p>
+    <w:p>
+      <w:r>
+        <w:t xml:space="preserve">To view the structure of the </w:t>
+      </w:r>
+      <w:proofErr w:type="spellStart"/>
+      <w:r>
+        <w:t>DBase</w:t>
+      </w:r>
+      <w:proofErr w:type="spellEnd"/>
+      <w:r>
+        <w:t xml:space="preserve"> – Open the </w:t>
+      </w:r>
+      <w:proofErr w:type="spellStart"/>
+      <w:r>
+        <w:t>DBase</w:t>
+      </w:r>
+      <w:proofErr w:type="spellEnd"/>
+      <w:r>
+        <w:t xml:space="preserve"> and R click – select new </w:t>
+      </w:r>
+      <w:proofErr w:type="spellStart"/>
+      <w:r>
+        <w:t>DBase</w:t>
+      </w:r>
+      <w:proofErr w:type="spellEnd"/>
+      <w:r>
+        <w:t xml:space="preserve"> diagram</w:t>
+      </w:r>
+    </w:p>
+    <w:p>
+      <w:r>
+        <w:t>Select all the tables and then ‘Add’ and then ‘Close’ when the process has stopped.  This can then be saved in the program to be able to view the relationships (keys) between all the tables</w:t>
+      </w:r>
+    </w:p>
+    <w:p>
+      <w:r>
+        <w:t>The order of writing queries is important</w:t>
+      </w:r>
+    </w:p>
+    <w:tbl>
+      <w:tblPr>
+        <w:tblStyle w:val="TableGrid"/>
+        <w:tblW w:w="0" w:type="auto"/>
+        <w:tblLook w:val="04A0" w:firstRow="1" w:lastRow="0" w:firstColumn="1" w:lastColumn="0" w:noHBand="0" w:noVBand="1"/>
+      </w:tblPr>
+      <w:tblGrid>
+        <w:gridCol w:w="1280"/>
+      </w:tblGrid>
+      <w:tr>
+        <w:tc>
+          <w:tcPr>
+            <w:tcW w:w="1280" w:type="dxa"/>
+          </w:tcPr>
+          <w:p>
+            <w:pPr>
+              <w:jc w:val="center"/>
+              <w:rPr>
+                <w:color w:val="030EED"/>
+              </w:rPr>
+            </w:pPr>
+            <w:r>
+              <w:rPr>
+                <w:color w:val="030EED"/>
+              </w:rPr>
+              <w:t>SELECT</w:t>
+            </w:r>
+          </w:p>
+        </w:tc>
+      </w:tr>
+      <w:tr>
+        <w:tc>
+          <w:tcPr>
+            <w:tcW w:w="1280" w:type="dxa"/>
+          </w:tcPr>
+          <w:p>
+            <w:pPr>
+              <w:jc w:val="center"/>
+              <w:rPr>
+                <w:color w:val="030EED"/>
+              </w:rPr>
+            </w:pPr>
+            <w:r>
+              <w:rPr>
+                <w:color w:val="030EED"/>
+              </w:rPr>
+              <w:t>FROM</w:t>
+            </w:r>
+          </w:p>
+        </w:tc>
+      </w:tr>
+      <w:tr>
+        <w:tc>
+          <w:tcPr>
+            <w:tcW w:w="1280" w:type="dxa"/>
+          </w:tcPr>
+          <w:p>
+            <w:pPr>
+              <w:jc w:val="center"/>
+            </w:pPr>
+            <w:r>
+              <w:rPr>
+                <w:color w:val="A6A6A6" w:themeColor="background1" w:themeShade="A6"/>
+              </w:rPr>
+              <w:t>JOIN</w:t>
+            </w:r>
+          </w:p>
+        </w:tc>
+      </w:tr>
+      <w:tr>
+        <w:tc>
+          <w:tcPr>
+            <w:tcW w:w="1280" w:type="dxa"/>
+          </w:tcPr>
+          <w:p>
+            <w:pPr>
+              <w:jc w:val="center"/>
+              <w:rPr>
+                <w:color w:val="030EED"/>
+              </w:rPr>
+            </w:pPr>
+            <w:r>
+              <w:rPr>
+                <w:color w:val="030EED"/>
+              </w:rPr>
+              <w:t>(ON)</w:t>
+            </w:r>
+          </w:p>
+        </w:tc>
+      </w:tr>
+      <w:tr>
+        <w:tc>
+          <w:tcPr>
+            <w:tcW w:w="1280" w:type="dxa"/>
+          </w:tcPr>
+          <w:p>
+            <w:pPr>
+              <w:jc w:val="center"/>
+            </w:pPr>
+            <w:r>
+              <w:rPr>
+                <w:color w:val="030EED"/>
+              </w:rPr>
+              <w:t>WHERE</w:t>
+            </w:r>
+          </w:p>
+        </w:tc>
+      </w:tr>
+      <w:tr>
+        <w:tc>
+          <w:tcPr>
+            <w:tcW w:w="1280" w:type="dxa"/>
+          </w:tcPr>
+          <w:p>
+            <w:pPr>
+              <w:jc w:val="center"/>
+            </w:pPr>
+            <w:r>
+              <w:t>GROUP BY</w:t>
+            </w:r>
+          </w:p>
+        </w:tc>
+      </w:tr>
+      <w:tr>
+        <w:tc>
+          <w:tcPr>
+            <w:tcW w:w="1280" w:type="dxa"/>
+          </w:tcPr>
+          <w:p>
+            <w:pPr>
+              <w:jc w:val="center"/>
+            </w:pPr>
+            <w:r>
+              <w:t>HAVING</w:t>
+            </w:r>
+          </w:p>
+        </w:tc>
+      </w:tr>
+      <w:tr>
+        <w:tc>
+          <w:tcPr>
+            <w:tcW w:w="1280" w:type="dxa"/>
+          </w:tcPr>
+          <w:p>
+            <w:pPr>
+              <w:jc w:val="center"/>
+              <w:rPr>
+                <w:color w:val="030EED"/>
+              </w:rPr>
+            </w:pPr>
+            <w:r>
+              <w:rPr>
+                <w:color w:val="030EED"/>
+              </w:rPr>
+              <w:t>ORDER BY</w:t>
+            </w:r>
+            <w:r>
+              <w:rPr>
+                <w:color w:val="030EED"/>
+              </w:rPr>
+              <w:t xml:space="preserve"> </w:t>
+            </w:r>
+          </w:p>
+        </w:tc>
+      </w:tr>
+    </w:tbl>
     <w:p/>
     <w:p>
       <w:r>
+        <w:t xml:space="preserve">We also have functions </w:t>
+      </w:r>
+      <w:r>
+        <w:t>(</w:t>
+      </w:r>
+      <w:r>
+        <w:rPr>
+          <w:color w:val="FF66FF"/>
+        </w:rPr>
+        <w:t>Count, sum, floor, ceiling, month, year, left, right, average</w:t>
+      </w:r>
+      <w:r>
+        <w:t xml:space="preserve">) </w:t>
+      </w:r>
+      <w:r>
+        <w:t>and other things which need to go in the correct order.  Examples to follow with the relevant queries in pink</w:t>
+      </w:r>
+      <w:r>
+        <w:t>.</w:t>
+      </w:r>
+    </w:p>
+    <w:p>
+      <w:pPr>
+        <w:autoSpaceDE w:val="0"/>
+        <w:autoSpaceDN w:val="0"/>
+        <w:adjustRightInd w:val="0"/>
+        <w:spacing w:after="0" w:line="240" w:lineRule="auto"/>
+        <w:rPr>
+          <w:rFonts w:ascii="Consolas" w:hAnsi="Consolas" w:cs="Consolas"/>
+          <w:color w:val="000000"/>
+          <w:sz w:val="19"/>
+          <w:szCs w:val="19"/>
+        </w:rPr>
+      </w:pPr>
+      <w:r>
+        <w:rPr>
+          <w:rFonts w:ascii="Consolas" w:hAnsi="Consolas" w:cs="Consolas"/>
+          <w:color w:val="0000FF"/>
+          <w:sz w:val="19"/>
+          <w:szCs w:val="19"/>
+        </w:rPr>
+        <w:t>select</w:t>
+      </w:r>
+      <w:r>
+        <w:rPr>
+          <w:rFonts w:ascii="Consolas" w:hAnsi="Consolas" w:cs="Consolas"/>
+          <w:color w:val="000000"/>
+          <w:sz w:val="19"/>
+          <w:szCs w:val="19"/>
+        </w:rPr>
+        <w:t xml:space="preserve"> </w:t>
+      </w:r>
+      <w:proofErr w:type="spellStart"/>
+      <w:r>
+        <w:rPr>
+          <w:rFonts w:ascii="Consolas" w:hAnsi="Consolas" w:cs="Consolas"/>
+          <w:color w:val="FF00FF"/>
+          <w:sz w:val="19"/>
+          <w:szCs w:val="19"/>
+        </w:rPr>
+        <w:t>avg</w:t>
+      </w:r>
+      <w:proofErr w:type="spellEnd"/>
+      <w:r>
+        <w:rPr>
+          <w:rFonts w:ascii="Consolas" w:hAnsi="Consolas" w:cs="Consolas"/>
+          <w:color w:val="0000FF"/>
+          <w:sz w:val="19"/>
+          <w:szCs w:val="19"/>
+        </w:rPr>
+        <w:t xml:space="preserve"> </w:t>
+      </w:r>
+      <w:r>
+        <w:rPr>
+          <w:rFonts w:ascii="Consolas" w:hAnsi="Consolas" w:cs="Consolas"/>
+          <w:color w:val="808080"/>
+          <w:sz w:val="19"/>
+          <w:szCs w:val="19"/>
+        </w:rPr>
+        <w:t>(</w:t>
+      </w:r>
+      <w:r>
+        <w:rPr>
+          <w:rFonts w:ascii="Consolas" w:hAnsi="Consolas" w:cs="Consolas"/>
+          <w:color w:val="000000"/>
+          <w:sz w:val="19"/>
+          <w:szCs w:val="19"/>
+        </w:rPr>
+        <w:t>Freight</w:t>
+      </w:r>
+      <w:r>
+        <w:rPr>
+          <w:rFonts w:ascii="Consolas" w:hAnsi="Consolas" w:cs="Consolas"/>
+          <w:color w:val="808080"/>
+          <w:sz w:val="19"/>
+          <w:szCs w:val="19"/>
+        </w:rPr>
+        <w:t>)</w:t>
+      </w:r>
+      <w:r>
+        <w:rPr>
+          <w:rFonts w:ascii="Consolas" w:hAnsi="Consolas" w:cs="Consolas"/>
+          <w:color w:val="808080"/>
+          <w:sz w:val="19"/>
+          <w:szCs w:val="19"/>
+        </w:rPr>
+        <w:t xml:space="preserve"> </w:t>
+      </w:r>
+      <w:r>
+        <w:rPr>
+          <w:rFonts w:ascii="Consolas" w:hAnsi="Consolas" w:cs="Consolas"/>
+          <w:color w:val="0000FF"/>
+          <w:sz w:val="19"/>
+          <w:szCs w:val="19"/>
+        </w:rPr>
+        <w:t>from</w:t>
+      </w:r>
+      <w:r>
+        <w:rPr>
+          <w:rFonts w:ascii="Consolas" w:hAnsi="Consolas" w:cs="Consolas"/>
+          <w:color w:val="000000"/>
+          <w:sz w:val="19"/>
+          <w:szCs w:val="19"/>
+        </w:rPr>
+        <w:t xml:space="preserve"> Orders</w:t>
+      </w:r>
+      <w:r>
+        <w:rPr>
+          <w:rFonts w:ascii="Consolas" w:hAnsi="Consolas" w:cs="Consolas"/>
+          <w:color w:val="000000"/>
+          <w:sz w:val="19"/>
+          <w:szCs w:val="19"/>
+        </w:rPr>
+        <w:t xml:space="preserve"> </w:t>
+      </w:r>
+      <w:r>
+        <w:rPr>
+          <w:rFonts w:ascii="Consolas" w:hAnsi="Consolas" w:cs="Consolas"/>
+          <w:color w:val="0000FF"/>
+          <w:sz w:val="19"/>
+          <w:szCs w:val="19"/>
+        </w:rPr>
+        <w:t>where</w:t>
+      </w:r>
+      <w:r>
+        <w:rPr>
+          <w:rFonts w:ascii="Consolas" w:hAnsi="Consolas" w:cs="Consolas"/>
+          <w:color w:val="000000"/>
+          <w:sz w:val="19"/>
+          <w:szCs w:val="19"/>
+        </w:rPr>
+        <w:t xml:space="preserve"> </w:t>
+      </w:r>
+      <w:proofErr w:type="spellStart"/>
+      <w:r>
+        <w:rPr>
+          <w:rFonts w:ascii="Consolas" w:hAnsi="Consolas" w:cs="Consolas"/>
+          <w:color w:val="000000"/>
+          <w:sz w:val="19"/>
+          <w:szCs w:val="19"/>
+        </w:rPr>
+        <w:t>EmployeeID</w:t>
+      </w:r>
+      <w:proofErr w:type="spellEnd"/>
+      <w:r>
+        <w:rPr>
+          <w:rFonts w:ascii="Consolas" w:hAnsi="Consolas" w:cs="Consolas"/>
+          <w:color w:val="808080"/>
+          <w:sz w:val="19"/>
+          <w:szCs w:val="19"/>
+        </w:rPr>
+        <w:t>=</w:t>
+      </w:r>
+      <w:r>
+        <w:rPr>
+          <w:rFonts w:ascii="Consolas" w:hAnsi="Consolas" w:cs="Consolas"/>
+          <w:color w:val="000000"/>
+          <w:sz w:val="19"/>
+          <w:szCs w:val="19"/>
+        </w:rPr>
+        <w:t>6</w:t>
+      </w:r>
+    </w:p>
+    <w:p>
+      <w:pPr>
+        <w:autoSpaceDE w:val="0"/>
+        <w:autoSpaceDN w:val="0"/>
+        <w:adjustRightInd w:val="0"/>
+        <w:spacing w:after="0" w:line="240" w:lineRule="auto"/>
+        <w:rPr>
+          <w:rFonts w:ascii="Consolas" w:hAnsi="Consolas" w:cs="Consolas"/>
+          <w:color w:val="000000"/>
+          <w:sz w:val="19"/>
+          <w:szCs w:val="19"/>
+        </w:rPr>
+      </w:pPr>
+      <w:r>
+        <w:rPr>
+          <w:rFonts w:ascii="Consolas" w:hAnsi="Consolas" w:cs="Consolas"/>
+          <w:color w:val="0000FF"/>
+          <w:sz w:val="19"/>
+          <w:szCs w:val="19"/>
+        </w:rPr>
+        <w:t>select</w:t>
+      </w:r>
+      <w:r>
+        <w:rPr>
+          <w:rFonts w:ascii="Consolas" w:hAnsi="Consolas" w:cs="Consolas"/>
+          <w:color w:val="000000"/>
+          <w:sz w:val="19"/>
+          <w:szCs w:val="19"/>
+        </w:rPr>
+        <w:t xml:space="preserve"> </w:t>
+      </w:r>
+      <w:r>
+        <w:rPr>
+          <w:rFonts w:ascii="Consolas" w:hAnsi="Consolas" w:cs="Consolas"/>
+          <w:color w:val="FF00FF"/>
+          <w:sz w:val="19"/>
+          <w:szCs w:val="19"/>
+        </w:rPr>
+        <w:t>sum</w:t>
+      </w:r>
+      <w:r>
+        <w:rPr>
+          <w:rFonts w:ascii="Consolas" w:hAnsi="Consolas" w:cs="Consolas"/>
+          <w:color w:val="FF00FF"/>
+          <w:sz w:val="19"/>
+          <w:szCs w:val="19"/>
+        </w:rPr>
+        <w:t xml:space="preserve"> </w:t>
+      </w:r>
+      <w:r>
+        <w:rPr>
+          <w:rFonts w:ascii="Consolas" w:hAnsi="Consolas" w:cs="Consolas"/>
+          <w:color w:val="808080"/>
+          <w:sz w:val="19"/>
+          <w:szCs w:val="19"/>
+        </w:rPr>
+        <w:t>(</w:t>
+      </w:r>
+      <w:r>
+        <w:rPr>
+          <w:rFonts w:ascii="Consolas" w:hAnsi="Consolas" w:cs="Consolas"/>
+          <w:color w:val="000000"/>
+          <w:sz w:val="19"/>
+          <w:szCs w:val="19"/>
+        </w:rPr>
+        <w:t>Quantity</w:t>
+      </w:r>
+      <w:r>
+        <w:rPr>
+          <w:rFonts w:ascii="Consolas" w:hAnsi="Consolas" w:cs="Consolas"/>
+          <w:color w:val="808080"/>
+          <w:sz w:val="19"/>
+          <w:szCs w:val="19"/>
+        </w:rPr>
+        <w:t>)</w:t>
+      </w:r>
+      <w:r>
+        <w:rPr>
+          <w:rFonts w:ascii="Consolas" w:hAnsi="Consolas" w:cs="Consolas"/>
+          <w:color w:val="000000"/>
+          <w:sz w:val="19"/>
+          <w:szCs w:val="19"/>
+        </w:rPr>
+        <w:t xml:space="preserve"> </w:t>
+      </w:r>
+      <w:r>
+        <w:rPr>
+          <w:rFonts w:ascii="Consolas" w:hAnsi="Consolas" w:cs="Consolas"/>
+          <w:color w:val="0000FF"/>
+          <w:sz w:val="19"/>
+          <w:szCs w:val="19"/>
+        </w:rPr>
+        <w:t>as</w:t>
+      </w:r>
+      <w:r>
+        <w:rPr>
+          <w:rFonts w:ascii="Consolas" w:hAnsi="Consolas" w:cs="Consolas"/>
+          <w:color w:val="000000"/>
+          <w:sz w:val="19"/>
+          <w:szCs w:val="19"/>
+        </w:rPr>
+        <w:t xml:space="preserve"> </w:t>
+      </w:r>
+      <w:r>
+        <w:rPr>
+          <w:rFonts w:ascii="Consolas" w:hAnsi="Consolas" w:cs="Consolas"/>
+          <w:color w:val="FF0000"/>
+          <w:sz w:val="19"/>
+          <w:szCs w:val="19"/>
+        </w:rPr>
+        <w:t>'Total Quantity'</w:t>
+      </w:r>
+      <w:r>
+        <w:rPr>
+          <w:rFonts w:ascii="Consolas" w:hAnsi="Consolas" w:cs="Consolas"/>
+          <w:color w:val="000000"/>
+          <w:sz w:val="19"/>
+          <w:szCs w:val="19"/>
+        </w:rPr>
+        <w:t xml:space="preserve"> </w:t>
+      </w:r>
+      <w:r>
+        <w:rPr>
+          <w:rFonts w:ascii="Consolas" w:hAnsi="Consolas" w:cs="Consolas"/>
+          <w:color w:val="0000FF"/>
+          <w:sz w:val="19"/>
+          <w:szCs w:val="19"/>
+        </w:rPr>
+        <w:t>from</w:t>
+      </w:r>
+      <w:r>
+        <w:rPr>
+          <w:rFonts w:ascii="Consolas" w:hAnsi="Consolas" w:cs="Consolas"/>
+          <w:color w:val="000000"/>
+          <w:sz w:val="19"/>
+          <w:szCs w:val="19"/>
+        </w:rPr>
+        <w:t xml:space="preserve"> [Order Details]</w:t>
+      </w:r>
+    </w:p>
+    <w:p>
+      <w:pPr>
+        <w:autoSpaceDE w:val="0"/>
+        <w:autoSpaceDN w:val="0"/>
+        <w:adjustRightInd w:val="0"/>
+        <w:spacing w:after="0" w:line="240" w:lineRule="auto"/>
+      </w:pPr>
+    </w:p>
+    <w:p>
+      <w:pPr>
+        <w:autoSpaceDE w:val="0"/>
+        <w:autoSpaceDN w:val="0"/>
+        <w:adjustRightInd w:val="0"/>
+        <w:spacing w:after="0" w:line="240" w:lineRule="auto"/>
+      </w:pPr>
+      <w:r>
+        <w:t xml:space="preserve">Always type </w:t>
+      </w:r>
+      <w:r>
+        <w:rPr>
+          <w:color w:val="030EED"/>
+        </w:rPr>
+        <w:t>SELECT</w:t>
+      </w:r>
+      <w:r>
+        <w:rPr>
+          <w:color w:val="030EED"/>
+        </w:rPr>
+        <w:t xml:space="preserve"> </w:t>
+      </w:r>
+      <w:r>
+        <w:rPr>
+          <w:color w:val="A6A6A6" w:themeColor="background1" w:themeShade="A6"/>
+        </w:rPr>
+        <w:t xml:space="preserve">* </w:t>
+      </w:r>
+      <w:r>
+        <w:rPr>
+          <w:color w:val="030EED"/>
+        </w:rPr>
+        <w:t>FROM</w:t>
+      </w:r>
+      <w:r>
+        <w:rPr>
+          <w:color w:val="030EED"/>
+        </w:rPr>
+        <w:t xml:space="preserve"> </w:t>
+      </w:r>
+      <w:r>
+        <w:t xml:space="preserve">Table Name </w:t>
+      </w:r>
+      <w:r>
+        <w:t>first as this shows all the columns.  Then you can select the ones you need</w:t>
+      </w:r>
+    </w:p>
+    <w:p>
+      <w:r>
+        <w:t>It is possible to add / multiply etc any columns to create a new one and rename it</w:t>
+      </w:r>
+    </w:p>
+    <w:p>
+      <w:proofErr w:type="spellStart"/>
+      <w:r>
+        <w:t>Eg</w:t>
+      </w:r>
+      <w:proofErr w:type="spellEnd"/>
+      <w:r>
+        <w:t xml:space="preserve"> Units in stock + units on order as ‘Future Stock’</w:t>
+      </w:r>
+    </w:p>
+    <w:p>
+      <w:r>
+        <w:rPr>
+          <w:highlight w:val="yellow"/>
+        </w:rPr>
+        <w:t>Tip</w:t>
+      </w:r>
+      <w:r>
+        <w:t xml:space="preserve"> </w:t>
+      </w:r>
+      <w:r>
+        <w:t xml:space="preserve">- </w:t>
+      </w:r>
+      <w:r>
+        <w:t xml:space="preserve">Put each query on a new line.  When listing columns to be selected put </w:t>
+      </w:r>
+      <w:proofErr w:type="gramStart"/>
+      <w:r>
+        <w:t>the ,</w:t>
+      </w:r>
+      <w:proofErr w:type="gramEnd"/>
+      <w:r>
+        <w:t xml:space="preserve"> (separator) </w:t>
+      </w:r>
+      <w:r>
+        <w:t>at the start of the next line so it is easier to see in case of an error</w:t>
+      </w:r>
+    </w:p>
+    <w:p>
+      <w:r>
+        <w:rPr>
+          <w:highlight w:val="yellow"/>
+        </w:rPr>
+        <w:t>Tip</w:t>
+      </w:r>
+      <w:r>
+        <w:t xml:space="preserve"> </w:t>
+      </w:r>
+      <w:r>
+        <w:t>– Put any comments or notes after – so they appear in green and do not affect the query.  If there is a lot you can use /* at the start and */ at the end.</w:t>
+      </w:r>
+    </w:p>
+    <w:p>
+      <w:r>
+        <w:t xml:space="preserve">The symbol &lt;&gt; </w:t>
+      </w:r>
+      <w:proofErr w:type="gramStart"/>
+      <w:r>
+        <w:t>or !</w:t>
+      </w:r>
+      <w:proofErr w:type="gramEnd"/>
+      <w:r>
+        <w:t>= mean Not equal to</w:t>
+      </w:r>
+    </w:p>
+    <w:p>
+      <w:r>
+        <w:t>Dates are written as default – YYYYMMDD.  They can be changed using the Convert function (</w:t>
+      </w:r>
+      <w:proofErr w:type="spellStart"/>
+      <w:r>
+        <w:t>eg</w:t>
+      </w:r>
+      <w:proofErr w:type="spellEnd"/>
+      <w:r>
+        <w:t xml:space="preserve"> 101 </w:t>
+      </w:r>
+      <w:r>
+        <w:t>which amends to DD/MM/YYYY)</w:t>
+      </w:r>
+    </w:p>
+    <w:p>
+      <w:r>
+        <w:t xml:space="preserve">A </w:t>
+      </w:r>
+      <w:proofErr w:type="gramStart"/>
+      <w:r>
+        <w:rPr>
+          <w:color w:val="030EED"/>
+        </w:rPr>
+        <w:t>WHERE</w:t>
+      </w:r>
+      <w:r>
+        <w:rPr>
+          <w:color w:val="030EED"/>
+        </w:rPr>
+        <w:t xml:space="preserve"> </w:t>
+      </w:r>
+      <w:r>
+        <w:rPr>
+          <w:color w:val="030EED"/>
+        </w:rPr>
+        <w:t xml:space="preserve"> </w:t>
+      </w:r>
+      <w:r>
+        <w:t>example</w:t>
+      </w:r>
+      <w:proofErr w:type="gramEnd"/>
+      <w:r>
+        <w:t xml:space="preserve"> – </w:t>
+      </w:r>
+      <w:r>
+        <w:tab/>
+      </w:r>
+      <w:r>
+        <w:tab/>
+      </w:r>
+      <w:r>
+        <w:tab/>
+        <w:t xml:space="preserve">Or </w:t>
+      </w:r>
+      <w:r>
+        <w:rPr>
+          <w:color w:val="030EED"/>
+        </w:rPr>
+        <w:t>Where</w:t>
+      </w:r>
+    </w:p>
+    <w:p>
+      <w:r>
+        <w:rPr>
+          <w:color w:val="030EED"/>
+        </w:rPr>
+        <w:t xml:space="preserve">Where </w:t>
+      </w:r>
+      <w:proofErr w:type="spellStart"/>
+      <w:r>
+        <w:t>CategoryID</w:t>
+      </w:r>
+      <w:proofErr w:type="spellEnd"/>
+      <w:r>
+        <w:t>=7</w:t>
+      </w:r>
+      <w:r>
+        <w:tab/>
+      </w:r>
+      <w:r>
+        <w:tab/>
+      </w:r>
+      <w:r>
+        <w:tab/>
+      </w:r>
+      <w:proofErr w:type="spellStart"/>
+      <w:r>
+        <w:t>Unitprice</w:t>
+      </w:r>
+      <w:proofErr w:type="spellEnd"/>
+      <w:r>
+        <w:t xml:space="preserve"> &lt;=40</w:t>
+      </w:r>
+    </w:p>
+    <w:p>
+      <w:r>
+        <w:rPr>
+          <w:color w:val="030EED"/>
+        </w:rPr>
+        <w:t xml:space="preserve">Or </w:t>
+      </w:r>
+      <w:proofErr w:type="spellStart"/>
+      <w:r>
+        <w:t>CategoryID</w:t>
+      </w:r>
+      <w:proofErr w:type="spellEnd"/>
+      <w:r>
+        <w:t>=8</w:t>
+      </w:r>
+      <w:r>
+        <w:tab/>
+      </w:r>
+      <w:r>
+        <w:tab/>
+      </w:r>
+      <w:r>
+        <w:tab/>
+        <w:t xml:space="preserve">and </w:t>
+      </w:r>
+      <w:proofErr w:type="spellStart"/>
+      <w:r>
+        <w:t>Unitprice</w:t>
+      </w:r>
+      <w:proofErr w:type="spellEnd"/>
+      <w:r>
+        <w:t>&gt;=35</w:t>
+      </w:r>
+    </w:p>
+    <w:p>
+      <w:r>
+        <w:rPr>
+          <w:color w:val="030EED"/>
+        </w:rPr>
+        <w:t xml:space="preserve">And </w:t>
+      </w:r>
+      <w:proofErr w:type="spellStart"/>
+      <w:r>
+        <w:t>UnitPrice</w:t>
+      </w:r>
+      <w:proofErr w:type="spellEnd"/>
+      <w:r>
+        <w:t>&gt;30</w:t>
+      </w:r>
+    </w:p>
+    <w:p>
+      <w:pPr>
+        <w:rPr>
+          <w:rFonts w:cstheme="minorHAnsi"/>
+        </w:rPr>
+      </w:pPr>
+      <w:r>
+        <w:lastRenderedPageBreak/>
+        <w:t xml:space="preserve">Or - </w:t>
+      </w:r>
+      <w:r>
+        <w:rPr>
+          <w:rFonts w:ascii="Consolas" w:hAnsi="Consolas" w:cs="Consolas"/>
+          <w:color w:val="808080"/>
+          <w:sz w:val="19"/>
+          <w:szCs w:val="19"/>
+        </w:rPr>
+        <w:t>and</w:t>
+      </w:r>
+      <w:r>
+        <w:rPr>
+          <w:rFonts w:ascii="Consolas" w:hAnsi="Consolas" w:cs="Consolas"/>
+          <w:color w:val="000000"/>
+          <w:sz w:val="19"/>
+          <w:szCs w:val="19"/>
+        </w:rPr>
+        <w:t xml:space="preserve"> </w:t>
+      </w:r>
+      <w:proofErr w:type="spellStart"/>
+      <w:proofErr w:type="gramStart"/>
+      <w:r>
+        <w:rPr>
+          <w:rFonts w:ascii="Consolas" w:hAnsi="Consolas" w:cs="Consolas"/>
+          <w:color w:val="000000"/>
+          <w:sz w:val="19"/>
+          <w:szCs w:val="19"/>
+        </w:rPr>
+        <w:t>o</w:t>
+      </w:r>
+      <w:r>
+        <w:rPr>
+          <w:rFonts w:ascii="Consolas" w:hAnsi="Consolas" w:cs="Consolas"/>
+          <w:color w:val="808080"/>
+          <w:sz w:val="19"/>
+          <w:szCs w:val="19"/>
+        </w:rPr>
+        <w:t>.</w:t>
+      </w:r>
+      <w:r>
+        <w:rPr>
+          <w:rFonts w:ascii="Consolas" w:hAnsi="Consolas" w:cs="Consolas"/>
+          <w:color w:val="000000"/>
+          <w:sz w:val="19"/>
+          <w:szCs w:val="19"/>
+        </w:rPr>
+        <w:t>ShipCountry</w:t>
+      </w:r>
+      <w:proofErr w:type="spellEnd"/>
+      <w:proofErr w:type="gramEnd"/>
+      <w:r>
+        <w:rPr>
+          <w:rFonts w:ascii="Consolas" w:hAnsi="Consolas" w:cs="Consolas"/>
+          <w:color w:val="000000"/>
+          <w:sz w:val="19"/>
+          <w:szCs w:val="19"/>
+        </w:rPr>
+        <w:t xml:space="preserve"> </w:t>
+      </w:r>
+      <w:r>
+        <w:rPr>
+          <w:rFonts w:ascii="Consolas" w:hAnsi="Consolas" w:cs="Consolas"/>
+          <w:color w:val="808080"/>
+          <w:sz w:val="19"/>
+          <w:szCs w:val="19"/>
+        </w:rPr>
+        <w:t>like</w:t>
+      </w:r>
+      <w:r>
+        <w:rPr>
+          <w:rFonts w:ascii="Consolas" w:hAnsi="Consolas" w:cs="Consolas"/>
+          <w:color w:val="000000"/>
+          <w:sz w:val="19"/>
+          <w:szCs w:val="19"/>
+        </w:rPr>
+        <w:t xml:space="preserve"> </w:t>
+      </w:r>
+      <w:r>
+        <w:rPr>
+          <w:rFonts w:ascii="Consolas" w:hAnsi="Consolas" w:cs="Consolas"/>
+          <w:color w:val="FF0000"/>
+          <w:sz w:val="19"/>
+          <w:szCs w:val="19"/>
+        </w:rPr>
+        <w:t>'%u%'</w:t>
+      </w:r>
+      <w:r>
+        <w:rPr>
+          <w:rFonts w:ascii="Consolas" w:hAnsi="Consolas" w:cs="Consolas"/>
+          <w:color w:val="FF0000"/>
+          <w:sz w:val="19"/>
+          <w:szCs w:val="19"/>
+        </w:rPr>
+        <w:t xml:space="preserve">  </w:t>
+      </w:r>
+      <w:r>
+        <w:rPr>
+          <w:rFonts w:ascii="Consolas" w:hAnsi="Consolas" w:cs="Consolas"/>
+          <w:sz w:val="19"/>
+          <w:szCs w:val="19"/>
+        </w:rPr>
+        <w:t>-</w:t>
+      </w:r>
+      <w:r>
+        <w:rPr>
+          <w:rFonts w:cstheme="minorHAnsi"/>
+          <w:color w:val="FF0000"/>
+        </w:rPr>
+        <w:t xml:space="preserve"> </w:t>
+      </w:r>
+      <w:r>
+        <w:rPr>
+          <w:rFonts w:cstheme="minorHAnsi"/>
+        </w:rPr>
+        <w:t>which returns all countries where there is a letter U in the name</w:t>
+      </w:r>
+    </w:p>
+    <w:p>
+      <w:pPr>
+        <w:rPr>
+          <w:rFonts w:cstheme="minorHAnsi"/>
+        </w:rPr>
+      </w:pPr>
+      <w:r>
+        <w:rPr>
+          <w:rFonts w:cstheme="minorHAnsi"/>
+          <w:color w:val="C45911" w:themeColor="accent2" w:themeShade="BF"/>
+        </w:rPr>
+        <w:t xml:space="preserve">Null </w:t>
+      </w:r>
+      <w:r>
+        <w:rPr>
+          <w:rFonts w:cstheme="minorHAnsi"/>
+        </w:rPr>
+        <w:t xml:space="preserve">will be returned where a field has no info so can be used to tidy a </w:t>
+      </w:r>
+      <w:proofErr w:type="spellStart"/>
+      <w:r>
+        <w:rPr>
+          <w:rFonts w:cstheme="minorHAnsi"/>
+        </w:rPr>
+        <w:t>DBase</w:t>
+      </w:r>
+      <w:proofErr w:type="spellEnd"/>
+      <w:r>
+        <w:rPr>
+          <w:rFonts w:cstheme="minorHAnsi"/>
+        </w:rPr>
+        <w:t xml:space="preserve"> using the query Where ‘column’ = NULL</w:t>
+      </w:r>
+    </w:p>
+    <w:p>
+      <w:pPr>
+        <w:rPr>
+          <w:rFonts w:cstheme="minorHAnsi"/>
+        </w:rPr>
+      </w:pPr>
+      <w:r>
+        <w:rPr>
+          <w:rFonts w:cstheme="minorHAnsi"/>
+        </w:rPr>
+        <w:t xml:space="preserve">Limiting results – use the query </w:t>
+      </w:r>
+      <w:r>
+        <w:rPr>
+          <w:rFonts w:cstheme="minorHAnsi"/>
+          <w:color w:val="030EED"/>
+        </w:rPr>
+        <w:t xml:space="preserve">Select </w:t>
+      </w:r>
+      <w:r>
+        <w:rPr>
+          <w:rFonts w:cstheme="minorHAnsi"/>
+        </w:rPr>
+        <w:t xml:space="preserve">Top x where x is the top number of responses required or </w:t>
+      </w:r>
+      <w:r>
+        <w:rPr>
+          <w:rFonts w:cstheme="minorHAnsi"/>
+          <w:color w:val="030EED"/>
+        </w:rPr>
+        <w:t xml:space="preserve">Select </w:t>
+      </w:r>
+      <w:r>
+        <w:rPr>
+          <w:rFonts w:cstheme="minorHAnsi"/>
+        </w:rPr>
+        <w:t xml:space="preserve">Top 10 percent.  Can also add </w:t>
+      </w:r>
+      <w:r>
+        <w:rPr>
+          <w:rFonts w:cstheme="minorHAnsi"/>
+          <w:color w:val="030EED"/>
+        </w:rPr>
+        <w:t xml:space="preserve">with </w:t>
+      </w:r>
+      <w:r>
+        <w:rPr>
+          <w:rFonts w:cstheme="minorHAnsi"/>
+        </w:rPr>
+        <w:t>ties to get first equal etc</w:t>
+      </w:r>
+    </w:p>
+    <w:p>
+      <w:pPr>
+        <w:rPr>
+          <w:rFonts w:cstheme="minorHAnsi"/>
+          <w:b/>
+          <w:u w:val="single"/>
+        </w:rPr>
+      </w:pPr>
+      <w:r>
+        <w:rPr>
+          <w:rFonts w:cstheme="minorHAnsi"/>
+          <w:b/>
+          <w:u w:val="single"/>
+        </w:rPr>
+        <w:t>JOINS</w:t>
+      </w:r>
+    </w:p>
+    <w:p>
+      <w:pPr>
+        <w:rPr>
+          <w:rFonts w:cstheme="minorHAnsi"/>
+        </w:rPr>
+      </w:pPr>
+      <w:r>
+        <w:rPr>
+          <w:rFonts w:cstheme="minorHAnsi"/>
+        </w:rPr>
+        <w:t xml:space="preserve">Example – </w:t>
+      </w:r>
+    </w:p>
+    <w:p>
+      <w:pPr>
+        <w:autoSpaceDE w:val="0"/>
+        <w:autoSpaceDN w:val="0"/>
+        <w:adjustRightInd w:val="0"/>
+        <w:spacing w:after="0" w:line="240" w:lineRule="auto"/>
+        <w:rPr>
+          <w:rFonts w:ascii="Consolas" w:hAnsi="Consolas" w:cs="Consolas"/>
+          <w:color w:val="000000"/>
+          <w:sz w:val="19"/>
+          <w:szCs w:val="19"/>
+        </w:rPr>
+      </w:pPr>
+      <w:r>
+        <w:rPr>
+          <w:rFonts w:ascii="Consolas" w:hAnsi="Consolas" w:cs="Consolas"/>
+          <w:color w:val="0000FF"/>
+          <w:sz w:val="19"/>
+          <w:szCs w:val="19"/>
+        </w:rPr>
+        <w:t>SELECT</w:t>
+      </w:r>
+      <w:r>
+        <w:rPr>
+          <w:rFonts w:ascii="Consolas" w:hAnsi="Consolas" w:cs="Consolas"/>
+          <w:color w:val="000000"/>
+          <w:sz w:val="19"/>
+          <w:szCs w:val="19"/>
+        </w:rPr>
+        <w:t xml:space="preserve"> </w:t>
+      </w:r>
+    </w:p>
+    <w:p>
+      <w:pPr>
+        <w:autoSpaceDE w:val="0"/>
+        <w:autoSpaceDN w:val="0"/>
+        <w:adjustRightInd w:val="0"/>
+        <w:spacing w:after="0" w:line="240" w:lineRule="auto"/>
+        <w:rPr>
+          <w:rFonts w:ascii="Consolas" w:hAnsi="Consolas" w:cs="Consolas"/>
+          <w:color w:val="000000"/>
+          <w:sz w:val="19"/>
+          <w:szCs w:val="19"/>
+        </w:rPr>
+      </w:pPr>
+      <w:proofErr w:type="spellStart"/>
+      <w:proofErr w:type="gramStart"/>
+      <w:r>
+        <w:rPr>
+          <w:rFonts w:ascii="Consolas" w:hAnsi="Consolas" w:cs="Consolas"/>
+          <w:color w:val="000000"/>
+          <w:sz w:val="19"/>
+          <w:szCs w:val="19"/>
+        </w:rPr>
+        <w:t>e</w:t>
+      </w:r>
+      <w:r>
+        <w:rPr>
+          <w:rFonts w:ascii="Consolas" w:hAnsi="Consolas" w:cs="Consolas"/>
+          <w:color w:val="808080"/>
+          <w:sz w:val="19"/>
+          <w:szCs w:val="19"/>
+        </w:rPr>
+        <w:t>.</w:t>
+      </w:r>
+      <w:r>
+        <w:rPr>
+          <w:rFonts w:ascii="Consolas" w:hAnsi="Consolas" w:cs="Consolas"/>
+          <w:color w:val="000000"/>
+          <w:sz w:val="19"/>
+          <w:szCs w:val="19"/>
+        </w:rPr>
+        <w:t>EmployeeID</w:t>
+      </w:r>
+      <w:proofErr w:type="spellEnd"/>
+      <w:proofErr w:type="gramEnd"/>
+      <w:r>
+        <w:rPr>
+          <w:rFonts w:ascii="Consolas" w:hAnsi="Consolas" w:cs="Consolas"/>
+          <w:color w:val="000000"/>
+          <w:sz w:val="19"/>
+          <w:szCs w:val="19"/>
+        </w:rPr>
+        <w:t xml:space="preserve"> </w:t>
+      </w:r>
+      <w:r>
+        <w:rPr>
+          <w:rFonts w:ascii="Consolas" w:hAnsi="Consolas" w:cs="Consolas"/>
+          <w:color w:val="008000"/>
+          <w:sz w:val="19"/>
+          <w:szCs w:val="19"/>
+        </w:rPr>
+        <w:t xml:space="preserve">-- the e. denotes that we have selected from table e and column </w:t>
+      </w:r>
+      <w:proofErr w:type="spellStart"/>
+      <w:r>
+        <w:rPr>
+          <w:rFonts w:ascii="Consolas" w:hAnsi="Consolas" w:cs="Consolas"/>
+          <w:color w:val="008000"/>
+          <w:sz w:val="19"/>
+          <w:szCs w:val="19"/>
+        </w:rPr>
+        <w:t>EmployeeID</w:t>
+      </w:r>
+      <w:proofErr w:type="spellEnd"/>
+    </w:p>
+    <w:p>
+      <w:pPr>
+        <w:autoSpaceDE w:val="0"/>
+        <w:autoSpaceDN w:val="0"/>
+        <w:adjustRightInd w:val="0"/>
+        <w:spacing w:after="0" w:line="240" w:lineRule="auto"/>
+        <w:rPr>
+          <w:rFonts w:ascii="Consolas" w:hAnsi="Consolas" w:cs="Consolas"/>
+          <w:color w:val="000000"/>
+          <w:sz w:val="19"/>
+          <w:szCs w:val="19"/>
+        </w:rPr>
+      </w:pPr>
+      <w:proofErr w:type="gramStart"/>
+      <w:r>
+        <w:rPr>
+          <w:rFonts w:ascii="Consolas" w:hAnsi="Consolas" w:cs="Consolas"/>
+          <w:color w:val="808080"/>
+          <w:sz w:val="19"/>
+          <w:szCs w:val="19"/>
+        </w:rPr>
+        <w:t>,</w:t>
+      </w:r>
+      <w:proofErr w:type="spellStart"/>
+      <w:r>
+        <w:rPr>
+          <w:rFonts w:ascii="Consolas" w:hAnsi="Consolas" w:cs="Consolas"/>
+          <w:color w:val="000000"/>
+          <w:sz w:val="19"/>
+          <w:szCs w:val="19"/>
+        </w:rPr>
+        <w:t>e</w:t>
+      </w:r>
+      <w:proofErr w:type="gramEnd"/>
+      <w:r>
+        <w:rPr>
+          <w:rFonts w:ascii="Consolas" w:hAnsi="Consolas" w:cs="Consolas"/>
+          <w:color w:val="808080"/>
+          <w:sz w:val="19"/>
+          <w:szCs w:val="19"/>
+        </w:rPr>
+        <w:t>.</w:t>
+      </w:r>
+      <w:r>
+        <w:rPr>
+          <w:rFonts w:ascii="Consolas" w:hAnsi="Consolas" w:cs="Consolas"/>
+          <w:color w:val="000000"/>
+          <w:sz w:val="19"/>
+          <w:szCs w:val="19"/>
+        </w:rPr>
+        <w:t>LastName</w:t>
+      </w:r>
+      <w:proofErr w:type="spellEnd"/>
+    </w:p>
+    <w:p>
+      <w:pPr>
+        <w:autoSpaceDE w:val="0"/>
+        <w:autoSpaceDN w:val="0"/>
+        <w:adjustRightInd w:val="0"/>
+        <w:spacing w:after="0" w:line="240" w:lineRule="auto"/>
+        <w:rPr>
+          <w:rFonts w:ascii="Consolas" w:hAnsi="Consolas" w:cs="Consolas"/>
+          <w:color w:val="000000"/>
+          <w:sz w:val="19"/>
+          <w:szCs w:val="19"/>
+        </w:rPr>
+      </w:pPr>
+      <w:proofErr w:type="gramStart"/>
+      <w:r>
+        <w:rPr>
+          <w:rFonts w:ascii="Consolas" w:hAnsi="Consolas" w:cs="Consolas"/>
+          <w:color w:val="808080"/>
+          <w:sz w:val="19"/>
+          <w:szCs w:val="19"/>
+        </w:rPr>
+        <w:t>,</w:t>
+      </w:r>
+      <w:proofErr w:type="spellStart"/>
+      <w:r>
+        <w:rPr>
+          <w:rFonts w:ascii="Consolas" w:hAnsi="Consolas" w:cs="Consolas"/>
+          <w:color w:val="000000"/>
+          <w:sz w:val="19"/>
+          <w:szCs w:val="19"/>
+        </w:rPr>
+        <w:t>e</w:t>
+      </w:r>
+      <w:proofErr w:type="gramEnd"/>
+      <w:r>
+        <w:rPr>
+          <w:rFonts w:ascii="Consolas" w:hAnsi="Consolas" w:cs="Consolas"/>
+          <w:color w:val="808080"/>
+          <w:sz w:val="19"/>
+          <w:szCs w:val="19"/>
+        </w:rPr>
+        <w:t>.</w:t>
+      </w:r>
+      <w:r>
+        <w:rPr>
+          <w:rFonts w:ascii="Consolas" w:hAnsi="Consolas" w:cs="Consolas"/>
+          <w:color w:val="000000"/>
+          <w:sz w:val="19"/>
+          <w:szCs w:val="19"/>
+        </w:rPr>
+        <w:t>FirstName</w:t>
+      </w:r>
+      <w:proofErr w:type="spellEnd"/>
+    </w:p>
+    <w:p>
+      <w:pPr>
+        <w:autoSpaceDE w:val="0"/>
+        <w:autoSpaceDN w:val="0"/>
+        <w:adjustRightInd w:val="0"/>
+        <w:spacing w:after="0" w:line="240" w:lineRule="auto"/>
+        <w:rPr>
+          <w:rFonts w:ascii="Consolas" w:hAnsi="Consolas" w:cs="Consolas"/>
+          <w:color w:val="000000"/>
+          <w:sz w:val="19"/>
+          <w:szCs w:val="19"/>
+        </w:rPr>
+      </w:pPr>
+      <w:proofErr w:type="gramStart"/>
+      <w:r>
+        <w:rPr>
+          <w:rFonts w:ascii="Consolas" w:hAnsi="Consolas" w:cs="Consolas"/>
+          <w:color w:val="808080"/>
+          <w:sz w:val="19"/>
+          <w:szCs w:val="19"/>
+        </w:rPr>
+        <w:t>,</w:t>
+      </w:r>
+      <w:proofErr w:type="spellStart"/>
+      <w:r>
+        <w:rPr>
+          <w:rFonts w:ascii="Consolas" w:hAnsi="Consolas" w:cs="Consolas"/>
+          <w:color w:val="000000"/>
+          <w:sz w:val="19"/>
+          <w:szCs w:val="19"/>
+        </w:rPr>
+        <w:t>o</w:t>
+      </w:r>
+      <w:proofErr w:type="gramEnd"/>
+      <w:r>
+        <w:rPr>
+          <w:rFonts w:ascii="Consolas" w:hAnsi="Consolas" w:cs="Consolas"/>
+          <w:color w:val="808080"/>
+          <w:sz w:val="19"/>
+          <w:szCs w:val="19"/>
+        </w:rPr>
+        <w:t>.</w:t>
+      </w:r>
+      <w:r>
+        <w:rPr>
+          <w:rFonts w:ascii="Consolas" w:hAnsi="Consolas" w:cs="Consolas"/>
+          <w:color w:val="000000"/>
+          <w:sz w:val="19"/>
+          <w:szCs w:val="19"/>
+        </w:rPr>
+        <w:t>Freight</w:t>
+      </w:r>
+      <w:proofErr w:type="spellEnd"/>
+      <w:r>
+        <w:rPr>
+          <w:rFonts w:ascii="Consolas" w:hAnsi="Consolas" w:cs="Consolas"/>
+          <w:color w:val="000000"/>
+          <w:sz w:val="19"/>
+          <w:szCs w:val="19"/>
+        </w:rPr>
+        <w:t xml:space="preserve"> </w:t>
+      </w:r>
+      <w:r>
+        <w:rPr>
+          <w:rFonts w:ascii="Consolas" w:hAnsi="Consolas" w:cs="Consolas"/>
+          <w:color w:val="008000"/>
+          <w:sz w:val="19"/>
+          <w:szCs w:val="19"/>
+        </w:rPr>
+        <w:t xml:space="preserve">-- the o. denotes we need the </w:t>
+      </w:r>
+      <w:proofErr w:type="spellStart"/>
+      <w:r>
+        <w:rPr>
+          <w:rFonts w:ascii="Consolas" w:hAnsi="Consolas" w:cs="Consolas"/>
+          <w:color w:val="008000"/>
+          <w:sz w:val="19"/>
+          <w:szCs w:val="19"/>
+        </w:rPr>
+        <w:t>infor</w:t>
+      </w:r>
+      <w:proofErr w:type="spellEnd"/>
+      <w:r>
+        <w:rPr>
+          <w:rFonts w:ascii="Consolas" w:hAnsi="Consolas" w:cs="Consolas"/>
+          <w:color w:val="008000"/>
+          <w:sz w:val="19"/>
+          <w:szCs w:val="19"/>
+        </w:rPr>
+        <w:t xml:space="preserve"> from the table orders</w:t>
+      </w:r>
+    </w:p>
+    <w:p>
+      <w:pPr>
+        <w:autoSpaceDE w:val="0"/>
+        <w:autoSpaceDN w:val="0"/>
+        <w:adjustRightInd w:val="0"/>
+        <w:spacing w:after="0" w:line="240" w:lineRule="auto"/>
+        <w:rPr>
+          <w:rFonts w:ascii="Consolas" w:hAnsi="Consolas" w:cs="Consolas"/>
+          <w:color w:val="000000"/>
+          <w:sz w:val="19"/>
+          <w:szCs w:val="19"/>
+        </w:rPr>
+      </w:pPr>
+      <w:proofErr w:type="gramStart"/>
+      <w:r>
+        <w:rPr>
+          <w:rFonts w:ascii="Consolas" w:hAnsi="Consolas" w:cs="Consolas"/>
+          <w:color w:val="808080"/>
+          <w:sz w:val="19"/>
+          <w:szCs w:val="19"/>
+        </w:rPr>
+        <w:t>,</w:t>
+      </w:r>
+      <w:proofErr w:type="spellStart"/>
+      <w:r>
+        <w:rPr>
+          <w:rFonts w:ascii="Consolas" w:hAnsi="Consolas" w:cs="Consolas"/>
+          <w:color w:val="000000"/>
+          <w:sz w:val="19"/>
+          <w:szCs w:val="19"/>
+        </w:rPr>
+        <w:t>o</w:t>
+      </w:r>
+      <w:proofErr w:type="gramEnd"/>
+      <w:r>
+        <w:rPr>
+          <w:rFonts w:ascii="Consolas" w:hAnsi="Consolas" w:cs="Consolas"/>
+          <w:color w:val="808080"/>
+          <w:sz w:val="19"/>
+          <w:szCs w:val="19"/>
+        </w:rPr>
+        <w:t>.</w:t>
+      </w:r>
+      <w:r>
+        <w:rPr>
+          <w:rFonts w:ascii="Consolas" w:hAnsi="Consolas" w:cs="Consolas"/>
+          <w:color w:val="000000"/>
+          <w:sz w:val="19"/>
+          <w:szCs w:val="19"/>
+        </w:rPr>
+        <w:t>ShipCountry</w:t>
+      </w:r>
+      <w:proofErr w:type="spellEnd"/>
+    </w:p>
+    <w:p>
+      <w:pPr>
+        <w:autoSpaceDE w:val="0"/>
+        <w:autoSpaceDN w:val="0"/>
+        <w:adjustRightInd w:val="0"/>
+        <w:spacing w:after="0" w:line="240" w:lineRule="auto"/>
+        <w:rPr>
+          <w:rFonts w:ascii="Consolas" w:hAnsi="Consolas" w:cs="Consolas"/>
+          <w:color w:val="000000"/>
+          <w:sz w:val="19"/>
+          <w:szCs w:val="19"/>
+        </w:rPr>
+      </w:pPr>
+      <w:r>
+        <w:rPr>
+          <w:rFonts w:ascii="Consolas" w:hAnsi="Consolas" w:cs="Consolas"/>
+          <w:color w:val="0000FF"/>
+          <w:sz w:val="19"/>
+          <w:szCs w:val="19"/>
+        </w:rPr>
+        <w:t>from</w:t>
+      </w:r>
+      <w:r>
+        <w:rPr>
+          <w:rFonts w:ascii="Consolas" w:hAnsi="Consolas" w:cs="Consolas"/>
+          <w:color w:val="000000"/>
+          <w:sz w:val="19"/>
+          <w:szCs w:val="19"/>
+        </w:rPr>
+        <w:t xml:space="preserve"> Employees </w:t>
+      </w:r>
+      <w:r>
+        <w:rPr>
+          <w:rFonts w:ascii="Consolas" w:hAnsi="Consolas" w:cs="Consolas"/>
+          <w:color w:val="0000FF"/>
+          <w:sz w:val="19"/>
+          <w:szCs w:val="19"/>
+        </w:rPr>
+        <w:t>as</w:t>
+      </w:r>
+      <w:r>
+        <w:rPr>
+          <w:rFonts w:ascii="Consolas" w:hAnsi="Consolas" w:cs="Consolas"/>
+          <w:color w:val="000000"/>
+          <w:sz w:val="19"/>
+          <w:szCs w:val="19"/>
+        </w:rPr>
+        <w:t xml:space="preserve"> e </w:t>
+      </w:r>
+      <w:r>
+        <w:rPr>
+          <w:rFonts w:ascii="Consolas" w:hAnsi="Consolas" w:cs="Consolas"/>
+          <w:color w:val="008000"/>
+          <w:sz w:val="19"/>
+          <w:szCs w:val="19"/>
+        </w:rPr>
+        <w:t>-- this is where I have told SQL that the table Employees is now to be known as o (makes for less typing)</w:t>
+      </w:r>
+    </w:p>
+    <w:p>
+      <w:pPr>
+        <w:autoSpaceDE w:val="0"/>
+        <w:autoSpaceDN w:val="0"/>
+        <w:adjustRightInd w:val="0"/>
+        <w:spacing w:after="0" w:line="240" w:lineRule="auto"/>
+        <w:rPr>
+          <w:rFonts w:ascii="Consolas" w:hAnsi="Consolas" w:cs="Consolas"/>
+          <w:color w:val="000000"/>
+          <w:sz w:val="19"/>
+          <w:szCs w:val="19"/>
+        </w:rPr>
+      </w:pPr>
+      <w:r>
+        <w:rPr>
+          <w:rFonts w:ascii="Consolas" w:hAnsi="Consolas" w:cs="Consolas"/>
+          <w:color w:val="808080"/>
+          <w:sz w:val="19"/>
+          <w:szCs w:val="19"/>
+        </w:rPr>
+        <w:t>join</w:t>
+      </w:r>
+      <w:r>
+        <w:rPr>
+          <w:rFonts w:ascii="Consolas" w:hAnsi="Consolas" w:cs="Consolas"/>
+          <w:color w:val="000000"/>
+          <w:sz w:val="19"/>
+          <w:szCs w:val="19"/>
+        </w:rPr>
+        <w:t xml:space="preserve"> Orders </w:t>
+      </w:r>
+      <w:r>
+        <w:rPr>
+          <w:rFonts w:ascii="Consolas" w:hAnsi="Consolas" w:cs="Consolas"/>
+          <w:color w:val="0000FF"/>
+          <w:sz w:val="19"/>
+          <w:szCs w:val="19"/>
+        </w:rPr>
+        <w:t>as</w:t>
+      </w:r>
+      <w:r>
+        <w:rPr>
+          <w:rFonts w:ascii="Consolas" w:hAnsi="Consolas" w:cs="Consolas"/>
+          <w:color w:val="000000"/>
+          <w:sz w:val="19"/>
+          <w:szCs w:val="19"/>
+        </w:rPr>
+        <w:t xml:space="preserve"> o </w:t>
+      </w:r>
+      <w:r>
+        <w:rPr>
+          <w:rFonts w:ascii="Consolas" w:hAnsi="Consolas" w:cs="Consolas"/>
+          <w:color w:val="008000"/>
+          <w:sz w:val="19"/>
+          <w:szCs w:val="19"/>
+        </w:rPr>
+        <w:t>--we have to tell SQL which tables to join and the tables must have a matching key (primary or foreign) ORDERS</w:t>
+      </w:r>
+    </w:p>
+    <w:p>
+      <w:pPr>
+        <w:autoSpaceDE w:val="0"/>
+        <w:autoSpaceDN w:val="0"/>
+        <w:adjustRightInd w:val="0"/>
+        <w:spacing w:after="0" w:line="240" w:lineRule="auto"/>
+        <w:rPr>
+          <w:rFonts w:ascii="Consolas" w:hAnsi="Consolas" w:cs="Consolas"/>
+          <w:color w:val="000000"/>
+          <w:sz w:val="19"/>
+          <w:szCs w:val="19"/>
+        </w:rPr>
+      </w:pPr>
+      <w:r>
+        <w:rPr>
+          <w:rFonts w:ascii="Consolas" w:hAnsi="Consolas" w:cs="Consolas"/>
+          <w:color w:val="0000FF"/>
+          <w:sz w:val="19"/>
+          <w:szCs w:val="19"/>
+        </w:rPr>
+        <w:t>on</w:t>
+      </w:r>
+      <w:r>
+        <w:rPr>
+          <w:rFonts w:ascii="Consolas" w:hAnsi="Consolas" w:cs="Consolas"/>
+          <w:color w:val="000000"/>
+          <w:sz w:val="19"/>
+          <w:szCs w:val="19"/>
+        </w:rPr>
+        <w:t xml:space="preserve"> </w:t>
+      </w:r>
+      <w:proofErr w:type="spellStart"/>
+      <w:proofErr w:type="gramStart"/>
+      <w:r>
+        <w:rPr>
+          <w:rFonts w:ascii="Consolas" w:hAnsi="Consolas" w:cs="Consolas"/>
+          <w:color w:val="000000"/>
+          <w:sz w:val="19"/>
+          <w:szCs w:val="19"/>
+        </w:rPr>
+        <w:t>e</w:t>
+      </w:r>
+      <w:r>
+        <w:rPr>
+          <w:rFonts w:ascii="Consolas" w:hAnsi="Consolas" w:cs="Consolas"/>
+          <w:color w:val="808080"/>
+          <w:sz w:val="19"/>
+          <w:szCs w:val="19"/>
+        </w:rPr>
+        <w:t>.</w:t>
+      </w:r>
+      <w:r>
+        <w:rPr>
+          <w:rFonts w:ascii="Consolas" w:hAnsi="Consolas" w:cs="Consolas"/>
+          <w:color w:val="000000"/>
+          <w:sz w:val="19"/>
+          <w:szCs w:val="19"/>
+        </w:rPr>
+        <w:t>EmployeeID</w:t>
+      </w:r>
+      <w:proofErr w:type="spellEnd"/>
+      <w:r>
+        <w:rPr>
+          <w:rFonts w:ascii="Consolas" w:hAnsi="Consolas" w:cs="Consolas"/>
+          <w:color w:val="808080"/>
+          <w:sz w:val="19"/>
+          <w:szCs w:val="19"/>
+        </w:rPr>
+        <w:t>=</w:t>
+      </w:r>
+      <w:proofErr w:type="spellStart"/>
+      <w:r>
+        <w:rPr>
+          <w:rFonts w:ascii="Consolas" w:hAnsi="Consolas" w:cs="Consolas"/>
+          <w:color w:val="000000"/>
+          <w:sz w:val="19"/>
+          <w:szCs w:val="19"/>
+        </w:rPr>
+        <w:t>o</w:t>
+      </w:r>
+      <w:r>
+        <w:rPr>
+          <w:rFonts w:ascii="Consolas" w:hAnsi="Consolas" w:cs="Consolas"/>
+          <w:color w:val="808080"/>
+          <w:sz w:val="19"/>
+          <w:szCs w:val="19"/>
+        </w:rPr>
+        <w:t>.</w:t>
+      </w:r>
+      <w:r>
+        <w:rPr>
+          <w:rFonts w:ascii="Consolas" w:hAnsi="Consolas" w:cs="Consolas"/>
+          <w:color w:val="000000"/>
+          <w:sz w:val="19"/>
+          <w:szCs w:val="19"/>
+        </w:rPr>
+        <w:t>EmployeeID</w:t>
+      </w:r>
+      <w:proofErr w:type="spellEnd"/>
+      <w:proofErr w:type="gramEnd"/>
+      <w:r>
+        <w:rPr>
+          <w:rFonts w:ascii="Consolas" w:hAnsi="Consolas" w:cs="Consolas"/>
+          <w:color w:val="000000"/>
+          <w:sz w:val="19"/>
+          <w:szCs w:val="19"/>
+        </w:rPr>
+        <w:t xml:space="preserve"> </w:t>
+      </w:r>
+      <w:r>
+        <w:rPr>
+          <w:rFonts w:ascii="Consolas" w:hAnsi="Consolas" w:cs="Consolas"/>
+          <w:color w:val="008000"/>
+          <w:sz w:val="19"/>
+          <w:szCs w:val="19"/>
+        </w:rPr>
+        <w:t xml:space="preserve">-- and Employees with </w:t>
+      </w:r>
+      <w:proofErr w:type="spellStart"/>
+      <w:r>
+        <w:rPr>
+          <w:rFonts w:ascii="Consolas" w:hAnsi="Consolas" w:cs="Consolas"/>
+          <w:color w:val="008000"/>
+          <w:sz w:val="19"/>
+          <w:szCs w:val="19"/>
+        </w:rPr>
+        <w:t>EmployeeID</w:t>
+      </w:r>
+      <w:proofErr w:type="spellEnd"/>
+      <w:r>
+        <w:rPr>
+          <w:rFonts w:ascii="Consolas" w:hAnsi="Consolas" w:cs="Consolas"/>
+          <w:color w:val="008000"/>
+          <w:sz w:val="19"/>
+          <w:szCs w:val="19"/>
+        </w:rPr>
+        <w:t xml:space="preserve"> as the key</w:t>
+      </w:r>
+    </w:p>
+    <w:p>
+      <w:pPr>
+        <w:autoSpaceDE w:val="0"/>
+        <w:autoSpaceDN w:val="0"/>
+        <w:adjustRightInd w:val="0"/>
+        <w:spacing w:after="0" w:line="240" w:lineRule="auto"/>
+        <w:rPr>
+          <w:rFonts w:ascii="Consolas" w:hAnsi="Consolas" w:cs="Consolas"/>
+          <w:color w:val="000000"/>
+          <w:sz w:val="19"/>
+          <w:szCs w:val="19"/>
+        </w:rPr>
+      </w:pPr>
+      <w:r>
+        <w:rPr>
+          <w:rFonts w:ascii="Consolas" w:hAnsi="Consolas" w:cs="Consolas"/>
+          <w:color w:val="0000FF"/>
+          <w:sz w:val="19"/>
+          <w:szCs w:val="19"/>
+        </w:rPr>
+        <w:t>where</w:t>
+      </w:r>
+      <w:r>
+        <w:rPr>
+          <w:rFonts w:ascii="Consolas" w:hAnsi="Consolas" w:cs="Consolas"/>
+          <w:color w:val="000000"/>
+          <w:sz w:val="19"/>
+          <w:szCs w:val="19"/>
+        </w:rPr>
+        <w:t xml:space="preserve"> </w:t>
+      </w:r>
+      <w:proofErr w:type="spellStart"/>
+      <w:proofErr w:type="gramStart"/>
+      <w:r>
+        <w:rPr>
+          <w:rFonts w:ascii="Consolas" w:hAnsi="Consolas" w:cs="Consolas"/>
+          <w:color w:val="000000"/>
+          <w:sz w:val="19"/>
+          <w:szCs w:val="19"/>
+        </w:rPr>
+        <w:t>o</w:t>
+      </w:r>
+      <w:r>
+        <w:rPr>
+          <w:rFonts w:ascii="Consolas" w:hAnsi="Consolas" w:cs="Consolas"/>
+          <w:color w:val="808080"/>
+          <w:sz w:val="19"/>
+          <w:szCs w:val="19"/>
+        </w:rPr>
+        <w:t>.</w:t>
+      </w:r>
+      <w:r>
+        <w:rPr>
+          <w:rFonts w:ascii="Consolas" w:hAnsi="Consolas" w:cs="Consolas"/>
+          <w:color w:val="000000"/>
+          <w:sz w:val="19"/>
+          <w:szCs w:val="19"/>
+        </w:rPr>
+        <w:t>Freight</w:t>
+      </w:r>
+      <w:proofErr w:type="spellEnd"/>
+      <w:proofErr w:type="gramEnd"/>
+      <w:r>
+        <w:rPr>
+          <w:rFonts w:ascii="Consolas" w:hAnsi="Consolas" w:cs="Consolas"/>
+          <w:color w:val="000000"/>
+          <w:sz w:val="19"/>
+          <w:szCs w:val="19"/>
+        </w:rPr>
+        <w:t xml:space="preserve"> </w:t>
+      </w:r>
+      <w:r>
+        <w:rPr>
+          <w:rFonts w:ascii="Consolas" w:hAnsi="Consolas" w:cs="Consolas"/>
+          <w:color w:val="808080"/>
+          <w:sz w:val="19"/>
+          <w:szCs w:val="19"/>
+        </w:rPr>
+        <w:t>&gt;=</w:t>
+      </w:r>
+      <w:r>
+        <w:rPr>
+          <w:rFonts w:ascii="Consolas" w:hAnsi="Consolas" w:cs="Consolas"/>
+          <w:color w:val="000000"/>
+          <w:sz w:val="19"/>
+          <w:szCs w:val="19"/>
+        </w:rPr>
+        <w:t xml:space="preserve">100 </w:t>
+      </w:r>
+      <w:r>
+        <w:rPr>
+          <w:rFonts w:ascii="Consolas" w:hAnsi="Consolas" w:cs="Consolas"/>
+          <w:color w:val="008000"/>
+          <w:sz w:val="19"/>
+          <w:szCs w:val="19"/>
+        </w:rPr>
+        <w:t>-- tells SQL some Parameters to narrow down the responses</w:t>
+      </w:r>
+    </w:p>
+    <w:p>
+      <w:pPr>
+        <w:autoSpaceDE w:val="0"/>
+        <w:autoSpaceDN w:val="0"/>
+        <w:adjustRightInd w:val="0"/>
+        <w:spacing w:after="0" w:line="240" w:lineRule="auto"/>
+        <w:rPr>
+          <w:rFonts w:ascii="Consolas" w:hAnsi="Consolas" w:cs="Consolas"/>
+          <w:color w:val="000000"/>
+          <w:sz w:val="19"/>
+          <w:szCs w:val="19"/>
+        </w:rPr>
+      </w:pPr>
+      <w:r>
+        <w:rPr>
+          <w:rFonts w:ascii="Consolas" w:hAnsi="Consolas" w:cs="Consolas"/>
+          <w:color w:val="808080"/>
+          <w:sz w:val="19"/>
+          <w:szCs w:val="19"/>
+        </w:rPr>
+        <w:t>and</w:t>
+      </w:r>
+      <w:r>
+        <w:rPr>
+          <w:rFonts w:ascii="Consolas" w:hAnsi="Consolas" w:cs="Consolas"/>
+          <w:color w:val="000000"/>
+          <w:sz w:val="19"/>
+          <w:szCs w:val="19"/>
+        </w:rPr>
+        <w:t xml:space="preserve"> </w:t>
+      </w:r>
+      <w:proofErr w:type="spellStart"/>
+      <w:proofErr w:type="gramStart"/>
+      <w:r>
+        <w:rPr>
+          <w:rFonts w:ascii="Consolas" w:hAnsi="Consolas" w:cs="Consolas"/>
+          <w:color w:val="000000"/>
+          <w:sz w:val="19"/>
+          <w:szCs w:val="19"/>
+        </w:rPr>
+        <w:t>o</w:t>
+      </w:r>
+      <w:r>
+        <w:rPr>
+          <w:rFonts w:ascii="Consolas" w:hAnsi="Consolas" w:cs="Consolas"/>
+          <w:color w:val="808080"/>
+          <w:sz w:val="19"/>
+          <w:szCs w:val="19"/>
+        </w:rPr>
+        <w:t>.</w:t>
+      </w:r>
+      <w:r>
+        <w:rPr>
+          <w:rFonts w:ascii="Consolas" w:hAnsi="Consolas" w:cs="Consolas"/>
+          <w:color w:val="000000"/>
+          <w:sz w:val="19"/>
+          <w:szCs w:val="19"/>
+        </w:rPr>
+        <w:t>Freight</w:t>
+      </w:r>
+      <w:proofErr w:type="spellEnd"/>
+      <w:proofErr w:type="gramEnd"/>
+      <w:r>
+        <w:rPr>
+          <w:rFonts w:ascii="Consolas" w:hAnsi="Consolas" w:cs="Consolas"/>
+          <w:color w:val="000000"/>
+          <w:sz w:val="19"/>
+          <w:szCs w:val="19"/>
+        </w:rPr>
+        <w:t xml:space="preserve"> </w:t>
+      </w:r>
+      <w:r>
+        <w:rPr>
+          <w:rFonts w:ascii="Consolas" w:hAnsi="Consolas" w:cs="Consolas"/>
+          <w:color w:val="808080"/>
+          <w:sz w:val="19"/>
+          <w:szCs w:val="19"/>
+        </w:rPr>
+        <w:t>&lt;=</w:t>
+      </w:r>
+      <w:r>
+        <w:rPr>
+          <w:rFonts w:ascii="Consolas" w:hAnsi="Consolas" w:cs="Consolas"/>
+          <w:color w:val="000000"/>
+          <w:sz w:val="19"/>
+          <w:szCs w:val="19"/>
+        </w:rPr>
+        <w:t xml:space="preserve"> 800 </w:t>
+      </w:r>
+      <w:r>
+        <w:rPr>
+          <w:rFonts w:ascii="Consolas" w:hAnsi="Consolas" w:cs="Consolas"/>
+          <w:color w:val="008000"/>
+          <w:sz w:val="19"/>
+          <w:szCs w:val="19"/>
+        </w:rPr>
+        <w:t>-- as above to show a maximum and a minimum</w:t>
+      </w:r>
+    </w:p>
+    <w:p>
+      <w:pPr>
+        <w:autoSpaceDE w:val="0"/>
+        <w:autoSpaceDN w:val="0"/>
+        <w:adjustRightInd w:val="0"/>
+        <w:spacing w:after="0" w:line="240" w:lineRule="auto"/>
+        <w:rPr>
+          <w:rFonts w:ascii="Consolas" w:hAnsi="Consolas" w:cs="Consolas"/>
+          <w:color w:val="000000"/>
+          <w:sz w:val="19"/>
+          <w:szCs w:val="19"/>
+        </w:rPr>
+      </w:pPr>
+      <w:r>
+        <w:rPr>
+          <w:rFonts w:ascii="Consolas" w:hAnsi="Consolas" w:cs="Consolas"/>
+          <w:color w:val="808080"/>
+          <w:sz w:val="19"/>
+          <w:szCs w:val="19"/>
+        </w:rPr>
+        <w:t>and</w:t>
+      </w:r>
+      <w:r>
+        <w:rPr>
+          <w:rFonts w:ascii="Consolas" w:hAnsi="Consolas" w:cs="Consolas"/>
+          <w:color w:val="000000"/>
+          <w:sz w:val="19"/>
+          <w:szCs w:val="19"/>
+        </w:rPr>
+        <w:t xml:space="preserve"> </w:t>
+      </w:r>
+      <w:proofErr w:type="spellStart"/>
+      <w:proofErr w:type="gramStart"/>
+      <w:r>
+        <w:rPr>
+          <w:rFonts w:ascii="Consolas" w:hAnsi="Consolas" w:cs="Consolas"/>
+          <w:color w:val="000000"/>
+          <w:sz w:val="19"/>
+          <w:szCs w:val="19"/>
+        </w:rPr>
+        <w:t>o</w:t>
+      </w:r>
+      <w:r>
+        <w:rPr>
+          <w:rFonts w:ascii="Consolas" w:hAnsi="Consolas" w:cs="Consolas"/>
+          <w:color w:val="808080"/>
+          <w:sz w:val="19"/>
+          <w:szCs w:val="19"/>
+        </w:rPr>
+        <w:t>.</w:t>
+      </w:r>
+      <w:r>
+        <w:rPr>
+          <w:rFonts w:ascii="Consolas" w:hAnsi="Consolas" w:cs="Consolas"/>
+          <w:color w:val="000000"/>
+          <w:sz w:val="19"/>
+          <w:szCs w:val="19"/>
+        </w:rPr>
+        <w:t>ShipCountry</w:t>
+      </w:r>
+      <w:proofErr w:type="spellEnd"/>
+      <w:proofErr w:type="gramEnd"/>
+      <w:r>
+        <w:rPr>
+          <w:rFonts w:ascii="Consolas" w:hAnsi="Consolas" w:cs="Consolas"/>
+          <w:color w:val="000000"/>
+          <w:sz w:val="19"/>
+          <w:szCs w:val="19"/>
+        </w:rPr>
+        <w:t xml:space="preserve"> </w:t>
+      </w:r>
+      <w:r>
+        <w:rPr>
+          <w:rFonts w:ascii="Consolas" w:hAnsi="Consolas" w:cs="Consolas"/>
+          <w:color w:val="808080"/>
+          <w:sz w:val="19"/>
+          <w:szCs w:val="19"/>
+        </w:rPr>
+        <w:t>like</w:t>
+      </w:r>
+      <w:r>
+        <w:rPr>
+          <w:rFonts w:ascii="Consolas" w:hAnsi="Consolas" w:cs="Consolas"/>
+          <w:color w:val="000000"/>
+          <w:sz w:val="19"/>
+          <w:szCs w:val="19"/>
+        </w:rPr>
+        <w:t xml:space="preserve"> </w:t>
+      </w:r>
+      <w:r>
+        <w:rPr>
+          <w:rFonts w:ascii="Consolas" w:hAnsi="Consolas" w:cs="Consolas"/>
+          <w:color w:val="FF0000"/>
+          <w:sz w:val="19"/>
+          <w:szCs w:val="19"/>
+        </w:rPr>
+        <w:t>'%u%'</w:t>
+      </w:r>
+      <w:r>
+        <w:rPr>
+          <w:rFonts w:ascii="Consolas" w:hAnsi="Consolas" w:cs="Consolas"/>
+          <w:color w:val="000000"/>
+          <w:sz w:val="19"/>
+          <w:szCs w:val="19"/>
+        </w:rPr>
+        <w:t xml:space="preserve"> </w:t>
+      </w:r>
+      <w:r>
+        <w:rPr>
+          <w:rFonts w:ascii="Consolas" w:hAnsi="Consolas" w:cs="Consolas"/>
+          <w:color w:val="008000"/>
+          <w:sz w:val="19"/>
+          <w:szCs w:val="19"/>
+        </w:rPr>
+        <w:t>-- this shows all countries with a letter U in the name.  'u%' would show those with U at the start, '%u' - at the end</w:t>
+      </w:r>
+    </w:p>
+    <w:p>
+      <w:pPr>
+        <w:rPr>
+          <w:rFonts w:ascii="Consolas" w:hAnsi="Consolas" w:cs="Consolas"/>
+          <w:color w:val="008000"/>
+          <w:sz w:val="19"/>
+          <w:szCs w:val="19"/>
+        </w:rPr>
+      </w:pPr>
+      <w:r>
+        <w:rPr>
+          <w:rFonts w:ascii="Consolas" w:hAnsi="Consolas" w:cs="Consolas"/>
+          <w:color w:val="0000FF"/>
+          <w:sz w:val="19"/>
+          <w:szCs w:val="19"/>
+        </w:rPr>
+        <w:t>ORDER</w:t>
+      </w:r>
+      <w:r>
+        <w:rPr>
+          <w:rFonts w:ascii="Consolas" w:hAnsi="Consolas" w:cs="Consolas"/>
+          <w:color w:val="000000"/>
+          <w:sz w:val="19"/>
+          <w:szCs w:val="19"/>
+        </w:rPr>
+        <w:t xml:space="preserve"> </w:t>
+      </w:r>
+      <w:r>
+        <w:rPr>
+          <w:rFonts w:ascii="Consolas" w:hAnsi="Consolas" w:cs="Consolas"/>
+          <w:color w:val="0000FF"/>
+          <w:sz w:val="19"/>
+          <w:szCs w:val="19"/>
+        </w:rPr>
+        <w:t>BY</w:t>
+      </w:r>
+      <w:r>
+        <w:rPr>
+          <w:rFonts w:ascii="Consolas" w:hAnsi="Consolas" w:cs="Consolas"/>
+          <w:color w:val="000000"/>
+          <w:sz w:val="19"/>
+          <w:szCs w:val="19"/>
+        </w:rPr>
+        <w:t xml:space="preserve"> </w:t>
+      </w:r>
+      <w:proofErr w:type="spellStart"/>
+      <w:proofErr w:type="gramStart"/>
+      <w:r>
+        <w:rPr>
+          <w:rFonts w:ascii="Consolas" w:hAnsi="Consolas" w:cs="Consolas"/>
+          <w:color w:val="000000"/>
+          <w:sz w:val="19"/>
+          <w:szCs w:val="19"/>
+        </w:rPr>
+        <w:t>o</w:t>
+      </w:r>
+      <w:r>
+        <w:rPr>
+          <w:rFonts w:ascii="Consolas" w:hAnsi="Consolas" w:cs="Consolas"/>
+          <w:color w:val="808080"/>
+          <w:sz w:val="19"/>
+          <w:szCs w:val="19"/>
+        </w:rPr>
+        <w:t>.</w:t>
+      </w:r>
+      <w:r>
+        <w:rPr>
+          <w:rFonts w:ascii="Consolas" w:hAnsi="Consolas" w:cs="Consolas"/>
+          <w:color w:val="000000"/>
+          <w:sz w:val="19"/>
+          <w:szCs w:val="19"/>
+        </w:rPr>
+        <w:t>Freight</w:t>
+      </w:r>
+      <w:proofErr w:type="spellEnd"/>
+      <w:proofErr w:type="gramEnd"/>
+      <w:r>
+        <w:rPr>
+          <w:rFonts w:ascii="Consolas" w:hAnsi="Consolas" w:cs="Consolas"/>
+          <w:color w:val="000000"/>
+          <w:sz w:val="19"/>
+          <w:szCs w:val="19"/>
+        </w:rPr>
+        <w:t xml:space="preserve"> </w:t>
+      </w:r>
+      <w:proofErr w:type="spellStart"/>
+      <w:r>
+        <w:rPr>
+          <w:rFonts w:ascii="Consolas" w:hAnsi="Consolas" w:cs="Consolas"/>
+          <w:color w:val="0000FF"/>
+          <w:sz w:val="19"/>
+          <w:szCs w:val="19"/>
+        </w:rPr>
+        <w:t>desc</w:t>
+      </w:r>
+      <w:proofErr w:type="spellEnd"/>
+      <w:r>
+        <w:rPr>
+          <w:rFonts w:ascii="Consolas" w:hAnsi="Consolas" w:cs="Consolas"/>
+          <w:color w:val="000000"/>
+          <w:sz w:val="19"/>
+          <w:szCs w:val="19"/>
+        </w:rPr>
+        <w:t xml:space="preserve"> </w:t>
+      </w:r>
+      <w:r>
+        <w:rPr>
+          <w:rFonts w:ascii="Consolas" w:hAnsi="Consolas" w:cs="Consolas"/>
+          <w:color w:val="008000"/>
+          <w:sz w:val="19"/>
+          <w:szCs w:val="19"/>
+        </w:rPr>
+        <w:t xml:space="preserve">-- this query tells SQL to place the response in descending order (if no </w:t>
+      </w:r>
+      <w:proofErr w:type="spellStart"/>
+      <w:r>
+        <w:rPr>
+          <w:rFonts w:ascii="Consolas" w:hAnsi="Consolas" w:cs="Consolas"/>
+          <w:color w:val="008000"/>
+          <w:sz w:val="19"/>
+          <w:szCs w:val="19"/>
+        </w:rPr>
+        <w:t>desc</w:t>
+      </w:r>
+      <w:proofErr w:type="spellEnd"/>
+      <w:r>
+        <w:rPr>
+          <w:rFonts w:ascii="Consolas" w:hAnsi="Consolas" w:cs="Consolas"/>
+          <w:color w:val="008000"/>
+          <w:sz w:val="19"/>
+          <w:szCs w:val="19"/>
+        </w:rPr>
+        <w:t xml:space="preserve"> the order defaults to ascending)</w:t>
+      </w:r>
+    </w:p>
+    <w:p>
+      <w:pPr>
+        <w:rPr>
+          <w:rFonts w:cstheme="minorHAnsi"/>
+        </w:rPr>
+      </w:pPr>
+      <w:r>
+        <w:rPr>
+          <w:rFonts w:cstheme="minorHAnsi"/>
+        </w:rPr>
+        <w:t>Inner join (default) shows data in the subset of the two columns</w:t>
+      </w:r>
+    </w:p>
+    <w:p>
+      <w:pPr>
+        <w:rPr>
+          <w:rFonts w:cstheme="minorHAnsi"/>
+        </w:rPr>
+      </w:pPr>
+      <w:r>
+        <w:rPr>
+          <w:rFonts w:cstheme="minorHAnsi"/>
+        </w:rPr>
+        <w:t xml:space="preserve">Outer </w:t>
+      </w:r>
+      <w:r>
+        <w:rPr>
+          <w:rFonts w:cstheme="minorHAnsi"/>
+        </w:rPr>
+        <w:t xml:space="preserve">join </w:t>
+      </w:r>
+      <w:r>
+        <w:rPr>
+          <w:rFonts w:cstheme="minorHAnsi"/>
+        </w:rPr>
+        <w:t xml:space="preserve">shows the data in </w:t>
+      </w:r>
+      <w:r>
+        <w:rPr>
+          <w:rFonts w:cstheme="minorHAnsi"/>
+        </w:rPr>
+        <w:t xml:space="preserve">all </w:t>
+      </w:r>
+      <w:r>
+        <w:rPr>
+          <w:rFonts w:cstheme="minorHAnsi"/>
+        </w:rPr>
+        <w:t xml:space="preserve">the of the </w:t>
+      </w:r>
+      <w:r>
+        <w:rPr>
+          <w:rFonts w:cstheme="minorHAnsi"/>
+        </w:rPr>
+        <w:t>column listed first</w:t>
+      </w:r>
+    </w:p>
+    <w:p>
+      <w:pPr>
+        <w:rPr>
+          <w:rFonts w:cstheme="minorHAnsi"/>
+        </w:rPr>
+      </w:pPr>
+      <w:r>
+        <w:rPr>
+          <w:rFonts w:cstheme="minorHAnsi"/>
+        </w:rPr>
+        <w:t xml:space="preserve">Some tables have a </w:t>
+      </w:r>
+      <w:proofErr w:type="spellStart"/>
+      <w:r>
+        <w:rPr>
+          <w:rFonts w:cstheme="minorHAnsi"/>
+        </w:rPr>
+        <w:t>self join</w:t>
+      </w:r>
+      <w:proofErr w:type="spellEnd"/>
+    </w:p>
+    <w:p>
+      <w:pPr>
+        <w:rPr>
+          <w:rFonts w:cstheme="minorHAnsi"/>
+        </w:rPr>
+      </w:pPr>
+      <w:r>
+        <w:rPr>
+          <w:rFonts w:cstheme="minorHAnsi"/>
+        </w:rPr>
+        <w:t>eg</w:t>
+      </w:r>
+      <w:bookmarkStart w:id="0" w:name="_GoBack"/>
+      <w:bookmarkEnd w:id="0"/>
+    </w:p>
+    <w:p>
+      <w:pPr>
+        <w:rPr>
+          <w:rFonts w:cstheme="minorHAnsi"/>
+        </w:rPr>
+      </w:pPr>
+    </w:p>
+    <w:p>
+      <w:pPr>
+        <w:rPr>
+          <w:rFonts w:ascii="Consolas" w:hAnsi="Consolas" w:cs="Consolas"/>
+          <w:sz w:val="19"/>
+          <w:szCs w:val="19"/>
+        </w:rPr>
+      </w:pPr>
+    </w:p>
+    <w:p>
+      <w:pPr>
+        <w:rPr>
+          <w:rFonts w:ascii="Consolas" w:hAnsi="Consolas" w:cs="Consolas"/>
+          <w:sz w:val="19"/>
+          <w:szCs w:val="19"/>
+        </w:rPr>
+      </w:pPr>
+    </w:p>
+    <w:p/>
+    <w:p>
+      <w:r>
+        <w:lastRenderedPageBreak/>
         <w:drawing>
           <wp:inline distT="0" distB="0" distL="0" distR="0" wp14:anchorId="6E412EA2" wp14:editId="06BC3DD0">
             <wp:extent cx="5731510" cy="2950210"/>
@@ -90,8 +2351,6 @@
       <w:r>
         <w:t>This one shows how to calculate the difference between two dates and return the answer in days – a bit like the Doc Ordering SP where the difference is between today and the date created.</w:t>
       </w:r>
-      <w:bookmarkStart w:id="0" w:name="_GoBack"/>
-      <w:bookmarkEnd w:id="0"/>
     </w:p>
     <w:sectPr>
       <w:pgSz w:w="11906" w:h="16838"/>
@@ -551,6 +2810,36 @@
       <w:shd w:val="clear" w:color="auto" w:fill="E1DFDD"/>
     </w:rPr>
   </w:style>
+  <w:style w:type="table" w:styleId="TableGrid">
+    <w:name w:val="Table Grid"/>
+    <w:basedOn w:val="TableNormal"/>
+    <w:uiPriority w:val="39"/>
+    <w:rsid w:val="00F15897"/>
+    <w:pPr>
+      <w:spacing w:after="0" w:line="240" w:lineRule="auto"/>
+    </w:pPr>
+    <w:tblPr>
+      <w:tblBorders>
+        <w:top w:val="single" w:sz="4" w:space="0" w:color="auto"/>
+        <w:left w:val="single" w:sz="4" w:space="0" w:color="auto"/>
+        <w:bottom w:val="single" w:sz="4" w:space="0" w:color="auto"/>
+        <w:right w:val="single" w:sz="4" w:space="0" w:color="auto"/>
+        <w:insideH w:val="single" w:sz="4" w:space="0" w:color="auto"/>
+        <w:insideV w:val="single" w:sz="4" w:space="0" w:color="auto"/>
+      </w:tblBorders>
+    </w:tblPr>
+  </w:style>
+  <w:style w:type="paragraph" w:styleId="ListParagraph">
+    <w:name w:val="List Paragraph"/>
+    <w:basedOn w:val="Normal"/>
+    <w:uiPriority w:val="34"/>
+    <w:qFormat/>
+    <w:rsid w:val="00767206"/>
+    <w:pPr>
+      <w:ind w:left="720"/>
+      <w:contextualSpacing/>
+    </w:pPr>
+  </w:style>
 </w:styles>
 </file>
 

</xml_diff>